<commit_message>
ok, voltando a leitura
</commit_message>
<xml_diff>
--- a/Livro-Introducao-a-programacao-python/Livro-introducao-programacao-python.docx
+++ b/Livro-Introducao-a-programacao-python/Livro-introducao-programacao-python.docx
@@ -1,6 +1,6 @@
 
 <file path=word/document.xml><?xml version="1.0" encoding="utf-8"?>
-<w:document xmlns:wpc="http://schemas.microsoft.com/office/word/2010/wordprocessingCanvas" xmlns:cx="http://schemas.microsoft.com/office/drawing/2014/chartex" xmlns:mc="http://schemas.openxmlformats.org/markup-compatibility/2006" xmlns:o="urn:schemas-microsoft-com:office:office" xmlns:r="http://schemas.openxmlformats.org/officeDocument/2006/relationships" xmlns:m="http://schemas.openxmlformats.org/officeDocument/2006/math" xmlns:v="urn:schemas-microsoft-com:vml" xmlns:wp14="http://schemas.microsoft.com/office/word/2010/wordprocessingDrawing" xmlns:wp="http://schemas.openxmlformats.org/drawingml/2006/wordprocessingDrawing" xmlns:w10="urn:schemas-microsoft-com:office:word" xmlns:w="http://schemas.openxmlformats.org/wordprocessingml/2006/main" xmlns:w14="http://schemas.microsoft.com/office/word/2010/wordml" xmlns:w15="http://schemas.microsoft.com/office/word/2012/wordml" xmlns:w16se="http://schemas.microsoft.com/office/word/2015/wordml/symex" xmlns:wpg="http://schemas.microsoft.com/office/word/2010/wordprocessingGroup" xmlns:wpi="http://schemas.microsoft.com/office/word/2010/wordprocessingInk" xmlns:wne="http://schemas.microsoft.com/office/word/2006/wordml" xmlns:wps="http://schemas.microsoft.com/office/word/2010/wordprocessingShape" mc:Ignorable="w14 w15 w16se wp14">
+<w:document xmlns:wpc="http://schemas.microsoft.com/office/word/2010/wordprocessingCanvas" xmlns:cx="http://schemas.microsoft.com/office/drawing/2014/chartex" xmlns:cx1="http://schemas.microsoft.com/office/drawing/2015/9/8/chartex" xmlns:cx2="http://schemas.microsoft.com/office/drawing/2015/10/21/chartex" xmlns:cx3="http://schemas.microsoft.com/office/drawing/2016/5/9/chartex" xmlns:cx4="http://schemas.microsoft.com/office/drawing/2016/5/10/chartex" xmlns:cx5="http://schemas.microsoft.com/office/drawing/2016/5/11/chartex" xmlns:cx6="http://schemas.microsoft.com/office/drawing/2016/5/12/chartex" xmlns:cx7="http://schemas.microsoft.com/office/drawing/2016/5/13/chartex" xmlns:cx8="http://schemas.microsoft.com/office/drawing/2016/5/14/chartex" xmlns:mc="http://schemas.openxmlformats.org/markup-compatibility/2006" xmlns:aink="http://schemas.microsoft.com/office/drawing/2016/ink" xmlns:am3d="http://schemas.microsoft.com/office/drawing/2017/model3d" xmlns:o="urn:schemas-microsoft-com:office:office" xmlns:oel="http://schemas.microsoft.com/office/2019/extlst" xmlns:r="http://schemas.openxmlformats.org/officeDocument/2006/relationships" xmlns:m="http://schemas.openxmlformats.org/officeDocument/2006/math" xmlns:v="urn:schemas-microsoft-com:vml" xmlns:wp14="http://schemas.microsoft.com/office/word/2010/wordprocessingDrawing" xmlns:wp="http://schemas.openxmlformats.org/drawingml/2006/wordprocessingDrawing" xmlns:w10="urn:schemas-microsoft-com:office:word" xmlns:w="http://schemas.openxmlformats.org/wordprocessingml/2006/main" xmlns:w14="http://schemas.microsoft.com/office/word/2010/wordml" xmlns:w15="http://schemas.microsoft.com/office/word/2012/wordml" xmlns:w16cex="http://schemas.microsoft.com/office/word/2018/wordml/cex" xmlns:w16cid="http://schemas.microsoft.com/office/word/2016/wordml/cid" xmlns:w16="http://schemas.microsoft.com/office/word/2018/wordml" xmlns:w16sdtdh="http://schemas.microsoft.com/office/word/2020/wordml/sdtdatahash" xmlns:w16se="http://schemas.microsoft.com/office/word/2015/wordml/symex" xmlns:wpg="http://schemas.microsoft.com/office/word/2010/wordprocessingGroup" xmlns:wpi="http://schemas.microsoft.com/office/word/2010/wordprocessingInk" xmlns:wne="http://schemas.microsoft.com/office/word/2006/wordml" xmlns:wps="http://schemas.microsoft.com/office/word/2010/wordprocessingShape" mc:Ignorable="w14 w15 w16se w16cid w16 w16cex w16sdtdh wp14">
   <w:background w:color="FFFFFF"/>
   <w:body>
     <w:p>
@@ -243,9 +243,11 @@
               <w:bCs w:val="0"/>
               <w:caps w:val="0"/>
               <w:noProof/>
+              <w:kern w:val="2"/>
               <w:sz w:val="22"/>
               <w:szCs w:val="22"/>
               <w:lang w:eastAsia="pt-BR"/>
+              <w14:ligatures w14:val="standardContextual"/>
             </w:rPr>
           </w:pPr>
           <w:r>
@@ -266,7 +268,7 @@
             </w:rPr>
             <w:fldChar w:fldCharType="separate"/>
           </w:r>
-          <w:hyperlink w:anchor="_Toc105627599" w:history="1">
+          <w:hyperlink w:anchor="_Toc156809507" w:history="1">
             <w:r>
               <w:rPr>
                 <w:rStyle w:val="Hyperlink"/>
@@ -284,9 +286,11 @@
                 <w:bCs w:val="0"/>
                 <w:caps w:val="0"/>
                 <w:noProof/>
+                <w:kern w:val="2"/>
                 <w:sz w:val="22"/>
                 <w:szCs w:val="22"/>
                 <w:lang w:eastAsia="pt-BR"/>
+                <w14:ligatures w14:val="standardContextual"/>
               </w:rPr>
               <w:tab/>
             </w:r>
@@ -298,7 +302,7 @@
                 <w:kern w:val="28"/>
                 <w:lang w:val="en-US" w:eastAsia="pt-BR"/>
               </w:rPr>
-              <w:t>Week 23 – Junho</w:t>
+              <w:t>Capítulo 6</w:t>
             </w:r>
             <w:r>
               <w:rPr>
@@ -319,7 +323,7 @@
                 <w:noProof/>
                 <w:webHidden/>
               </w:rPr>
-              <w:instrText xml:space="preserve"> PAGEREF _Toc105627599 \h </w:instrText>
+              <w:instrText xml:space="preserve"> PAGEREF _Toc156809507 \h </w:instrText>
             </w:r>
             <w:r>
               <w:rPr>
@@ -363,12 +367,14 @@
               <w:bCs w:val="0"/>
               <w:caps w:val="0"/>
               <w:noProof/>
+              <w:kern w:val="2"/>
               <w:sz w:val="22"/>
               <w:szCs w:val="22"/>
               <w:lang w:eastAsia="pt-BR"/>
+              <w14:ligatures w14:val="standardContextual"/>
             </w:rPr>
           </w:pPr>
-          <w:hyperlink w:anchor="_Toc105627600" w:history="1">
+          <w:hyperlink w:anchor="_Toc156809508" w:history="1">
             <w:r>
               <w:rPr>
                 <w:rStyle w:val="Hyperlink"/>
@@ -386,9 +392,117 @@
                 <w:bCs w:val="0"/>
                 <w:caps w:val="0"/>
                 <w:noProof/>
+                <w:kern w:val="2"/>
                 <w:sz w:val="22"/>
                 <w:szCs w:val="22"/>
                 <w:lang w:eastAsia="pt-BR"/>
+                <w14:ligatures w14:val="standardContextual"/>
+              </w:rPr>
+              <w:tab/>
+            </w:r>
+            <w:r>
+              <w:rPr>
+                <w:rStyle w:val="Hyperlink"/>
+                <w:rFonts w:ascii="Arial" w:hAnsi="Arial" w:cs="Arial"/>
+                <w:noProof/>
+                <w:kern w:val="28"/>
+                <w:lang w:eastAsia="pt-BR"/>
+              </w:rPr>
+              <w:t>Pendencias</w:t>
+            </w:r>
+            <w:r>
+              <w:rPr>
+                <w:noProof/>
+                <w:webHidden/>
+              </w:rPr>
+              <w:tab/>
+            </w:r>
+            <w:r>
+              <w:rPr>
+                <w:noProof/>
+                <w:webHidden/>
+              </w:rPr>
+              <w:fldChar w:fldCharType="begin"/>
+            </w:r>
+            <w:r>
+              <w:rPr>
+                <w:noProof/>
+                <w:webHidden/>
+              </w:rPr>
+              <w:instrText xml:space="preserve"> PAGEREF _Toc156809508 \h </w:instrText>
+            </w:r>
+            <w:r>
+              <w:rPr>
+                <w:noProof/>
+                <w:webHidden/>
+              </w:rPr>
+            </w:r>
+            <w:r>
+              <w:rPr>
+                <w:noProof/>
+                <w:webHidden/>
+              </w:rPr>
+              <w:fldChar w:fldCharType="separate"/>
+            </w:r>
+            <w:r>
+              <w:rPr>
+                <w:noProof/>
+                <w:webHidden/>
+              </w:rPr>
+              <w:t>3</w:t>
+            </w:r>
+            <w:r>
+              <w:rPr>
+                <w:noProof/>
+                <w:webHidden/>
+              </w:rPr>
+              <w:fldChar w:fldCharType="end"/>
+            </w:r>
+          </w:hyperlink>
+        </w:p>
+        <w:p>
+          <w:pPr>
+            <w:pStyle w:val="Sumrio1"/>
+            <w:tabs>
+              <w:tab w:val="left" w:pos="400"/>
+              <w:tab w:val="right" w:leader="dot" w:pos="10450"/>
+            </w:tabs>
+            <w:rPr>
+              <w:rFonts w:asciiTheme="minorHAnsi" w:eastAsiaTheme="minorEastAsia" w:hAnsiTheme="minorHAnsi" w:cstheme="minorBidi"/>
+              <w:b w:val="0"/>
+              <w:bCs w:val="0"/>
+              <w:caps w:val="0"/>
+              <w:noProof/>
+              <w:kern w:val="2"/>
+              <w:sz w:val="22"/>
+              <w:szCs w:val="22"/>
+              <w:lang w:eastAsia="pt-BR"/>
+              <w14:ligatures w14:val="standardContextual"/>
+            </w:rPr>
+          </w:pPr>
+          <w:hyperlink w:anchor="_Toc156809509" w:history="1">
+            <w:r>
+              <w:rPr>
+                <w:rStyle w:val="Hyperlink"/>
+                <w:rFonts w:ascii="Arial" w:hAnsi="Arial" w:cs="Arial"/>
+                <w:noProof/>
+                <w:kern w:val="28"/>
+                <w:lang w:eastAsia="pt-BR"/>
+              </w:rPr>
+              <w:t>3.</w:t>
+            </w:r>
+            <w:r>
+              <w:rPr>
+                <w:rFonts w:asciiTheme="minorHAnsi" w:eastAsiaTheme="minorEastAsia" w:hAnsiTheme="minorHAnsi" w:cstheme="minorBidi"/>
+                <w:b w:val="0"/>
+                <w:bCs w:val="0"/>
+                <w:caps w:val="0"/>
+                <w:noProof/>
+                <w:kern w:val="2"/>
+                <w:sz w:val="22"/>
+                <w:szCs w:val="22"/>
+                <w:lang w:eastAsia="pt-BR"/>
+                <w14:ligatures w14:val="standardContextual"/>
               </w:rPr>
               <w:tab/>
             </w:r>
@@ -421,7 +535,7 @@
                 <w:noProof/>
                 <w:webHidden/>
               </w:rPr>
-              <w:instrText xml:space="preserve"> PAGEREF _Toc105627600 \h </w:instrText>
+              <w:instrText xml:space="preserve"> PAGEREF _Toc156809509 \h </w:instrText>
             </w:r>
             <w:r>
               <w:rPr>
@@ -535,8 +649,9 @@
           <w:lang w:val="en-US" w:eastAsia="pt-BR"/>
         </w:rPr>
       </w:pPr>
-      <w:bookmarkStart w:id="4" w:name="_Toc105627599"/>
+      <w:bookmarkStart w:id="4" w:name="_Toc156809507"/>
       <w:bookmarkEnd w:id="3"/>
+      <w:proofErr w:type="spellStart"/>
       <w:r>
         <w:rPr>
           <w:rFonts w:ascii="Arial" w:hAnsi="Arial" w:cs="Arial"/>
@@ -547,30 +662,9 @@
           <w:lang w:val="en-US" w:eastAsia="pt-BR"/>
         </w:rPr>
         <w:lastRenderedPageBreak/>
-        <w:t xml:space="preserve">Week </w:t>
+        <w:t>Capítulo</w:t>
       </w:r>
-      <w:r>
-        <w:rPr>
-          <w:rFonts w:ascii="Arial" w:hAnsi="Arial" w:cs="Arial"/>
-          <w:b/>
-          <w:color w:val="000000"/>
-          <w:kern w:val="28"/>
-          <w:sz w:val="20"/>
-          <w:lang w:val="en-US" w:eastAsia="pt-BR"/>
-        </w:rPr>
-        <w:t>23</w:t>
-      </w:r>
-      <w:r>
-        <w:rPr>
-          <w:rFonts w:ascii="Arial" w:hAnsi="Arial" w:cs="Arial"/>
-          <w:b/>
-          <w:color w:val="000000"/>
-          <w:kern w:val="28"/>
-          <w:sz w:val="20"/>
-          <w:lang w:val="en-US" w:eastAsia="pt-BR"/>
-        </w:rPr>
-        <w:t xml:space="preserve"> –</w:t>
-      </w:r>
+      <w:proofErr w:type="spellEnd"/>
       <w:r>
         <w:rPr>
           <w:rFonts w:ascii="Arial" w:hAnsi="Arial" w:cs="Arial"/>
@@ -582,6 +676,29 @@
         </w:rPr>
         <w:t xml:space="preserve"> </w:t>
       </w:r>
+      <w:r>
+        <w:rPr>
+          <w:rFonts w:ascii="Arial" w:hAnsi="Arial" w:cs="Arial"/>
+          <w:b/>
+          <w:color w:val="000000"/>
+          <w:kern w:val="28"/>
+          <w:sz w:val="20"/>
+          <w:lang w:val="en-US" w:eastAsia="pt-BR"/>
+        </w:rPr>
+        <w:t>6</w:t>
+      </w:r>
+      <w:bookmarkEnd w:id="4"/>
+      <w:r>
+        <w:rPr>
+          <w:rFonts w:ascii="Arial" w:hAnsi="Arial" w:cs="Arial"/>
+          <w:b/>
+          <w:color w:val="000000"/>
+          <w:kern w:val="28"/>
+          <w:sz w:val="20"/>
+          <w:lang w:val="en-US" w:eastAsia="pt-BR"/>
+        </w:rPr>
+        <w:t xml:space="preserve"> – </w:t>
+      </w:r>
       <w:proofErr w:type="spellStart"/>
       <w:r>
         <w:rPr>
@@ -592,33 +709,71 @@
           <w:sz w:val="20"/>
           <w:lang w:val="en-US" w:eastAsia="pt-BR"/>
         </w:rPr>
-        <w:t>Junho</w:t>
+        <w:t>pg</w:t>
       </w:r>
-      <w:bookmarkEnd w:id="4"/>
       <w:proofErr w:type="spellEnd"/>
+      <w:r>
+        <w:rPr>
+          <w:rFonts w:ascii="Arial" w:hAnsi="Arial" w:cs="Arial"/>
+          <w:b/>
+          <w:color w:val="000000"/>
+          <w:kern w:val="28"/>
+          <w:sz w:val="20"/>
+          <w:lang w:val="en-US" w:eastAsia="pt-BR"/>
+        </w:rPr>
+        <w:t xml:space="preserve"> 98 - 136</w:t>
+      </w:r>
     </w:p>
     <w:p>
-      <w:pPr>
-        <w:rPr>
-          <w:b/>
-        </w:rPr>
-      </w:pPr>
       <w:r>
-        <w:rPr>
-          <w:b/>
-        </w:rPr>
-        <w:t>09/06/2022 00:36h</w:t>
+        <w:t>22/01/2024</w:t>
       </w:r>
     </w:p>
-    <w:p/>
-    <w:p/>
-    <w:p/>
     <w:p>
       <w:r>
-        <w:rPr>
-          <w:highlight w:val="red"/>
-        </w:rPr>
-        <w:t>Verificar edição nova – 3.</w:t>
+        <w:t>Organizando-se para leitura. Trabalharei com o git</w:t>
+      </w:r>
+      <w:r>
+        <w:t xml:space="preserve"> “</w:t>
+      </w:r>
+      <w:r>
+        <w:t>https://github.com/</w:t>
+      </w:r>
+      <w:proofErr w:type="spellStart"/>
+      <w:r>
+        <w:t>LuizPerciliano</w:t>
+      </w:r>
+      <w:proofErr w:type="spellEnd"/>
+      <w:r>
+        <w:t>/Aprendendo-Python</w:t>
+      </w:r>
+      <w:r>
+        <w:t xml:space="preserve">”, os códigos serão gerados no </w:t>
+      </w:r>
+      <w:hyperlink r:id="rId13" w:history="1">
+        <w:r>
+          <w:rPr>
+            <w:rStyle w:val="Hyperlink"/>
+          </w:rPr>
+          <w:t>https://replit.com/@LuizPerciliano?path=folder/Livro%20Introdu%C3%A7%C3%A3o%20%C3%A0%20Programa%C3%A7%C3%A3o%20com%20Python</w:t>
+        </w:r>
+        <w:r>
+          <w:rPr>
+            <w:rStyle w:val="Hyperlink"/>
+          </w:rPr>
+          <w:t xml:space="preserve"> </w:t>
+        </w:r>
+      </w:hyperlink>
+      <w:r>
+        <w:t xml:space="preserve"> ou </w:t>
+      </w:r>
+      <w:proofErr w:type="spellStart"/>
+      <w:r>
+        <w:t>VSCode</w:t>
+      </w:r>
+      <w:proofErr w:type="spellEnd"/>
+      <w:r>
+        <w:t>. Tentar acessar o repositório local e abrir o projeto inteiro com VSCODE, talvez fique mais fácil gerar os códigos e subir para o Git. Voltar a ler o cap 6.</w:t>
       </w:r>
     </w:p>
     <w:p/>
@@ -658,6 +813,7 @@
           <w:lang w:eastAsia="pt-BR"/>
         </w:rPr>
       </w:pPr>
+      <w:bookmarkStart w:id="5" w:name="_Toc156809508"/>
       <w:r>
         <w:rPr>
           <w:rFonts w:ascii="Arial" w:hAnsi="Arial" w:cs="Arial"/>
@@ -669,25 +825,42 @@
         </w:rPr>
         <w:t>Pendencias</w:t>
       </w:r>
+      <w:bookmarkEnd w:id="5"/>
     </w:p>
     <w:p>
       <w:r>
         <w:t xml:space="preserve">Ver as erratas: </w:t>
       </w:r>
-      <w:hyperlink r:id="rId13" w:history="1">
+      <w:hyperlink r:id="rId14" w:history="1">
         <w:r>
           <w:rPr>
             <w:rStyle w:val="Hyperlink"/>
           </w:rPr>
-          <w:t>https://python.nilo.pro.br/errata.html</w:t>
+          <w:t>https://python.nilo.</w:t>
+        </w:r>
+        <w:r>
+          <w:rPr>
+            <w:rStyle w:val="Hyperlink"/>
+          </w:rPr>
+          <w:t>p</w:t>
+        </w:r>
+        <w:r>
+          <w:rPr>
+            <w:rStyle w:val="Hyperlink"/>
+          </w:rPr>
+          <w:t>ro.br/errata.html</w:t>
         </w:r>
       </w:hyperlink>
       <w:r>
         <w:t xml:space="preserve"> </w:t>
       </w:r>
-      <w:bookmarkStart w:id="5" w:name="_GoBack"/>
-      <w:bookmarkEnd w:id="5"/>
     </w:p>
+    <w:p>
+      <w:r>
+        <w:t>Verificar edição nova – 3.</w:t>
+      </w:r>
+    </w:p>
+    <w:p/>
     <w:p>
       <w:pPr>
         <w:pStyle w:val="Ttulo1"/>
@@ -724,7 +897,7 @@
           <w:lang w:eastAsia="pt-BR"/>
         </w:rPr>
       </w:pPr>
-      <w:bookmarkStart w:id="6" w:name="_Toc105627600"/>
+      <w:bookmarkStart w:id="6" w:name="_Toc156809509"/>
       <w:proofErr w:type="spellStart"/>
       <w:r>
         <w:rPr>
@@ -743,26 +916,28 @@
     <w:p>
       <w:pPr>
         <w:rPr>
-          <w:lang w:val="en-US"/>
+          <w:rStyle w:val="Hyperlink"/>
         </w:rPr>
       </w:pPr>
-      <w:r>
+      <w:hyperlink r:id="rId15" w:history="1">
+        <w:r>
+          <w:rPr>
+            <w:rStyle w:val="Hyperlink"/>
+          </w:rPr>
+          <w:t>https://python.nilo.pro.br/errata.html</w:t>
+        </w:r>
+      </w:hyperlink>
+    </w:p>
+    <w:p>
+      <w:pPr>
         <w:rPr>
           <w:lang w:val="en-US"/>
         </w:rPr>
-        <w:t xml:space="preserve">Play list </w:t>
-      </w:r>
-    </w:p>
-    <w:p>
-      <w:pPr>
-        <w:rPr>
-          <w:lang w:val="en-US"/>
-        </w:rPr>
       </w:pPr>
     </w:p>
     <w:sectPr>
-      <w:headerReference w:type="default" r:id="rId14"/>
-      <w:footerReference w:type="default" r:id="rId15"/>
+      <w:headerReference w:type="default" r:id="rId16"/>
+      <w:footerReference w:type="default" r:id="rId17"/>
       <w:pgSz w:w="11900" w:h="16832"/>
       <w:pgMar w:top="720" w:right="720" w:bottom="720" w:left="720" w:header="648" w:footer="648" w:gutter="0"/>
       <w:cols w:space="720"/>
@@ -773,7 +948,7 @@
 </file>
 
 <file path=word/endnotes.xml><?xml version="1.0" encoding="utf-8"?>
-<w:endnotes xmlns:wpc="http://schemas.microsoft.com/office/word/2010/wordprocessingCanvas" xmlns:cx="http://schemas.microsoft.com/office/drawing/2014/chartex" xmlns:mc="http://schemas.openxmlformats.org/markup-compatibility/2006" xmlns:o="urn:schemas-microsoft-com:office:office" xmlns:r="http://schemas.openxmlformats.org/officeDocument/2006/relationships" xmlns:m="http://schemas.openxmlformats.org/officeDocument/2006/math" xmlns:v="urn:schemas-microsoft-com:vml" xmlns:wp14="http://schemas.microsoft.com/office/word/2010/wordprocessingDrawing" xmlns:wp="http://schemas.openxmlformats.org/drawingml/2006/wordprocessingDrawing" xmlns:w10="urn:schemas-microsoft-com:office:word" xmlns:w="http://schemas.openxmlformats.org/wordprocessingml/2006/main" xmlns:w14="http://schemas.microsoft.com/office/word/2010/wordml" xmlns:w15="http://schemas.microsoft.com/office/word/2012/wordml" xmlns:w16se="http://schemas.microsoft.com/office/word/2015/wordml/symex" xmlns:wpg="http://schemas.microsoft.com/office/word/2010/wordprocessingGroup" xmlns:wpi="http://schemas.microsoft.com/office/word/2010/wordprocessingInk" xmlns:wne="http://schemas.microsoft.com/office/word/2006/wordml" xmlns:wps="http://schemas.microsoft.com/office/word/2010/wordprocessingShape" mc:Ignorable="w14 w15 w16se wp14">
+<w:endnotes xmlns:wpc="http://schemas.microsoft.com/office/word/2010/wordprocessingCanvas" xmlns:cx="http://schemas.microsoft.com/office/drawing/2014/chartex" xmlns:cx1="http://schemas.microsoft.com/office/drawing/2015/9/8/chartex" xmlns:cx2="http://schemas.microsoft.com/office/drawing/2015/10/21/chartex" xmlns:cx3="http://schemas.microsoft.com/office/drawing/2016/5/9/chartex" xmlns:cx4="http://schemas.microsoft.com/office/drawing/2016/5/10/chartex" xmlns:cx5="http://schemas.microsoft.com/office/drawing/2016/5/11/chartex" xmlns:cx6="http://schemas.microsoft.com/office/drawing/2016/5/12/chartex" xmlns:cx7="http://schemas.microsoft.com/office/drawing/2016/5/13/chartex" xmlns:cx8="http://schemas.microsoft.com/office/drawing/2016/5/14/chartex" xmlns:mc="http://schemas.openxmlformats.org/markup-compatibility/2006" xmlns:aink="http://schemas.microsoft.com/office/drawing/2016/ink" xmlns:am3d="http://schemas.microsoft.com/office/drawing/2017/model3d" xmlns:o="urn:schemas-microsoft-com:office:office" xmlns:oel="http://schemas.microsoft.com/office/2019/extlst" xmlns:r="http://schemas.openxmlformats.org/officeDocument/2006/relationships" xmlns:m="http://schemas.openxmlformats.org/officeDocument/2006/math" xmlns:v="urn:schemas-microsoft-com:vml" xmlns:wp14="http://schemas.microsoft.com/office/word/2010/wordprocessingDrawing" xmlns:wp="http://schemas.openxmlformats.org/drawingml/2006/wordprocessingDrawing" xmlns:w10="urn:schemas-microsoft-com:office:word" xmlns:w="http://schemas.openxmlformats.org/wordprocessingml/2006/main" xmlns:w14="http://schemas.microsoft.com/office/word/2010/wordml" xmlns:w15="http://schemas.microsoft.com/office/word/2012/wordml" xmlns:w16cex="http://schemas.microsoft.com/office/word/2018/wordml/cex" xmlns:w16cid="http://schemas.microsoft.com/office/word/2016/wordml/cid" xmlns:w16="http://schemas.microsoft.com/office/word/2018/wordml" xmlns:w16sdtdh="http://schemas.microsoft.com/office/word/2020/wordml/sdtdatahash" xmlns:w16se="http://schemas.microsoft.com/office/word/2015/wordml/symex" xmlns:wpg="http://schemas.microsoft.com/office/word/2010/wordprocessingGroup" xmlns:wpi="http://schemas.microsoft.com/office/word/2010/wordprocessingInk" xmlns:wne="http://schemas.microsoft.com/office/word/2006/wordml" xmlns:wps="http://schemas.microsoft.com/office/word/2010/wordprocessingShape" mc:Ignorable="w14 w15 w16se w16cid w16 w16cex w16sdtdh wp14">
   <w:endnote w:type="separator" w:id="-1">
     <w:p>
       <w:r>
@@ -792,7 +967,7 @@
 </file>
 
 <file path=word/footer1.xml><?xml version="1.0" encoding="utf-8"?>
-<w:ftr xmlns:wpc="http://schemas.microsoft.com/office/word/2010/wordprocessingCanvas" xmlns:cx="http://schemas.microsoft.com/office/drawing/2014/chartex" xmlns:mc="http://schemas.openxmlformats.org/markup-compatibility/2006" xmlns:o="urn:schemas-microsoft-com:office:office" xmlns:r="http://schemas.openxmlformats.org/officeDocument/2006/relationships" xmlns:m="http://schemas.openxmlformats.org/officeDocument/2006/math" xmlns:v="urn:schemas-microsoft-com:vml" xmlns:wp14="http://schemas.microsoft.com/office/word/2010/wordprocessingDrawing" xmlns:wp="http://schemas.openxmlformats.org/drawingml/2006/wordprocessingDrawing" xmlns:w10="urn:schemas-microsoft-com:office:word" xmlns:w="http://schemas.openxmlformats.org/wordprocessingml/2006/main" xmlns:w14="http://schemas.microsoft.com/office/word/2010/wordml" xmlns:w15="http://schemas.microsoft.com/office/word/2012/wordml" xmlns:w16se="http://schemas.microsoft.com/office/word/2015/wordml/symex" xmlns:wpg="http://schemas.microsoft.com/office/word/2010/wordprocessingGroup" xmlns:wpi="http://schemas.microsoft.com/office/word/2010/wordprocessingInk" xmlns:wne="http://schemas.microsoft.com/office/word/2006/wordml" xmlns:wps="http://schemas.microsoft.com/office/word/2010/wordprocessingShape" mc:Ignorable="w14 w15 w16se wp14">
+<w:ftr xmlns:wpc="http://schemas.microsoft.com/office/word/2010/wordprocessingCanvas" xmlns:cx="http://schemas.microsoft.com/office/drawing/2014/chartex" xmlns:cx1="http://schemas.microsoft.com/office/drawing/2015/9/8/chartex" xmlns:cx2="http://schemas.microsoft.com/office/drawing/2015/10/21/chartex" xmlns:cx3="http://schemas.microsoft.com/office/drawing/2016/5/9/chartex" xmlns:cx4="http://schemas.microsoft.com/office/drawing/2016/5/10/chartex" xmlns:cx5="http://schemas.microsoft.com/office/drawing/2016/5/11/chartex" xmlns:cx6="http://schemas.microsoft.com/office/drawing/2016/5/12/chartex" xmlns:cx7="http://schemas.microsoft.com/office/drawing/2016/5/13/chartex" xmlns:cx8="http://schemas.microsoft.com/office/drawing/2016/5/14/chartex" xmlns:mc="http://schemas.openxmlformats.org/markup-compatibility/2006" xmlns:aink="http://schemas.microsoft.com/office/drawing/2016/ink" xmlns:am3d="http://schemas.microsoft.com/office/drawing/2017/model3d" xmlns:o="urn:schemas-microsoft-com:office:office" xmlns:oel="http://schemas.microsoft.com/office/2019/extlst" xmlns:r="http://schemas.openxmlformats.org/officeDocument/2006/relationships" xmlns:m="http://schemas.openxmlformats.org/officeDocument/2006/math" xmlns:v="urn:schemas-microsoft-com:vml" xmlns:wp14="http://schemas.microsoft.com/office/word/2010/wordprocessingDrawing" xmlns:wp="http://schemas.openxmlformats.org/drawingml/2006/wordprocessingDrawing" xmlns:w10="urn:schemas-microsoft-com:office:word" xmlns:w="http://schemas.openxmlformats.org/wordprocessingml/2006/main" xmlns:w14="http://schemas.microsoft.com/office/word/2010/wordml" xmlns:w15="http://schemas.microsoft.com/office/word/2012/wordml" xmlns:w16cex="http://schemas.microsoft.com/office/word/2018/wordml/cex" xmlns:w16cid="http://schemas.microsoft.com/office/word/2016/wordml/cid" xmlns:w16="http://schemas.microsoft.com/office/word/2018/wordml" xmlns:w16sdtdh="http://schemas.microsoft.com/office/word/2020/wordml/sdtdatahash" xmlns:w16se="http://schemas.microsoft.com/office/word/2015/wordml/symex" xmlns:wpg="http://schemas.microsoft.com/office/word/2010/wordprocessingGroup" xmlns:wpi="http://schemas.microsoft.com/office/word/2010/wordprocessingInk" xmlns:wne="http://schemas.microsoft.com/office/word/2006/wordml" xmlns:wps="http://schemas.microsoft.com/office/word/2010/wordprocessingShape" mc:Ignorable="w14 w15 w16se w16cid w16 w16cex w16sdtdh wp14">
   <w:tbl>
     <w:tblPr>
       <w:tblW w:w="0" w:type="auto"/>
@@ -864,7 +1039,7 @@
               <w:sz w:val="16"/>
               <w:szCs w:val="16"/>
             </w:rPr>
-            <w:t>09/06/2022 00:34</w:t>
+            <w:t>22/01/2024 09:45</w:t>
           </w:r>
           <w:r>
             <w:rPr>
@@ -1013,7 +1188,7 @@
 </file>
 
 <file path=word/footnotes.xml><?xml version="1.0" encoding="utf-8"?>
-<w:footnotes xmlns:wpc="http://schemas.microsoft.com/office/word/2010/wordprocessingCanvas" xmlns:cx="http://schemas.microsoft.com/office/drawing/2014/chartex" xmlns:mc="http://schemas.openxmlformats.org/markup-compatibility/2006" xmlns:o="urn:schemas-microsoft-com:office:office" xmlns:r="http://schemas.openxmlformats.org/officeDocument/2006/relationships" xmlns:m="http://schemas.openxmlformats.org/officeDocument/2006/math" xmlns:v="urn:schemas-microsoft-com:vml" xmlns:wp14="http://schemas.microsoft.com/office/word/2010/wordprocessingDrawing" xmlns:wp="http://schemas.openxmlformats.org/drawingml/2006/wordprocessingDrawing" xmlns:w10="urn:schemas-microsoft-com:office:word" xmlns:w="http://schemas.openxmlformats.org/wordprocessingml/2006/main" xmlns:w14="http://schemas.microsoft.com/office/word/2010/wordml" xmlns:w15="http://schemas.microsoft.com/office/word/2012/wordml" xmlns:w16se="http://schemas.microsoft.com/office/word/2015/wordml/symex" xmlns:wpg="http://schemas.microsoft.com/office/word/2010/wordprocessingGroup" xmlns:wpi="http://schemas.microsoft.com/office/word/2010/wordprocessingInk" xmlns:wne="http://schemas.microsoft.com/office/word/2006/wordml" xmlns:wps="http://schemas.microsoft.com/office/word/2010/wordprocessingShape" mc:Ignorable="w14 w15 w16se wp14">
+<w:footnotes xmlns:wpc="http://schemas.microsoft.com/office/word/2010/wordprocessingCanvas" xmlns:cx="http://schemas.microsoft.com/office/drawing/2014/chartex" xmlns:cx1="http://schemas.microsoft.com/office/drawing/2015/9/8/chartex" xmlns:cx2="http://schemas.microsoft.com/office/drawing/2015/10/21/chartex" xmlns:cx3="http://schemas.microsoft.com/office/drawing/2016/5/9/chartex" xmlns:cx4="http://schemas.microsoft.com/office/drawing/2016/5/10/chartex" xmlns:cx5="http://schemas.microsoft.com/office/drawing/2016/5/11/chartex" xmlns:cx6="http://schemas.microsoft.com/office/drawing/2016/5/12/chartex" xmlns:cx7="http://schemas.microsoft.com/office/drawing/2016/5/13/chartex" xmlns:cx8="http://schemas.microsoft.com/office/drawing/2016/5/14/chartex" xmlns:mc="http://schemas.openxmlformats.org/markup-compatibility/2006" xmlns:aink="http://schemas.microsoft.com/office/drawing/2016/ink" xmlns:am3d="http://schemas.microsoft.com/office/drawing/2017/model3d" xmlns:o="urn:schemas-microsoft-com:office:office" xmlns:oel="http://schemas.microsoft.com/office/2019/extlst" xmlns:r="http://schemas.openxmlformats.org/officeDocument/2006/relationships" xmlns:m="http://schemas.openxmlformats.org/officeDocument/2006/math" xmlns:v="urn:schemas-microsoft-com:vml" xmlns:wp14="http://schemas.microsoft.com/office/word/2010/wordprocessingDrawing" xmlns:wp="http://schemas.openxmlformats.org/drawingml/2006/wordprocessingDrawing" xmlns:w10="urn:schemas-microsoft-com:office:word" xmlns:w="http://schemas.openxmlformats.org/wordprocessingml/2006/main" xmlns:w14="http://schemas.microsoft.com/office/word/2010/wordml" xmlns:w15="http://schemas.microsoft.com/office/word/2012/wordml" xmlns:w16cex="http://schemas.microsoft.com/office/word/2018/wordml/cex" xmlns:w16cid="http://schemas.microsoft.com/office/word/2016/wordml/cid" xmlns:w16="http://schemas.microsoft.com/office/word/2018/wordml" xmlns:w16sdtdh="http://schemas.microsoft.com/office/word/2020/wordml/sdtdatahash" xmlns:w16se="http://schemas.microsoft.com/office/word/2015/wordml/symex" xmlns:wpg="http://schemas.microsoft.com/office/word/2010/wordprocessingGroup" xmlns:wpi="http://schemas.microsoft.com/office/word/2010/wordprocessingInk" xmlns:wne="http://schemas.microsoft.com/office/word/2006/wordml" xmlns:wps="http://schemas.microsoft.com/office/word/2010/wordprocessingShape" mc:Ignorable="w14 w15 w16se w16cid w16 w16cex w16sdtdh wp14">
   <w:footnote w:type="separator" w:id="-1">
     <w:p>
       <w:r>
@@ -1032,7 +1207,7 @@
 </file>
 
 <file path=word/header1.xml><?xml version="1.0" encoding="utf-8"?>
-<w:hdr xmlns:wpc="http://schemas.microsoft.com/office/word/2010/wordprocessingCanvas" xmlns:cx="http://schemas.microsoft.com/office/drawing/2014/chartex" xmlns:mc="http://schemas.openxmlformats.org/markup-compatibility/2006" xmlns:o="urn:schemas-microsoft-com:office:office" xmlns:r="http://schemas.openxmlformats.org/officeDocument/2006/relationships" xmlns:m="http://schemas.openxmlformats.org/officeDocument/2006/math" xmlns:v="urn:schemas-microsoft-com:vml" xmlns:wp14="http://schemas.microsoft.com/office/word/2010/wordprocessingDrawing" xmlns:wp="http://schemas.openxmlformats.org/drawingml/2006/wordprocessingDrawing" xmlns:w10="urn:schemas-microsoft-com:office:word" xmlns:w="http://schemas.openxmlformats.org/wordprocessingml/2006/main" xmlns:w14="http://schemas.microsoft.com/office/word/2010/wordml" xmlns:w15="http://schemas.microsoft.com/office/word/2012/wordml" xmlns:w16se="http://schemas.microsoft.com/office/word/2015/wordml/symex" xmlns:wpg="http://schemas.microsoft.com/office/word/2010/wordprocessingGroup" xmlns:wpi="http://schemas.microsoft.com/office/word/2010/wordprocessingInk" xmlns:wne="http://schemas.microsoft.com/office/word/2006/wordml" xmlns:wps="http://schemas.microsoft.com/office/word/2010/wordprocessingShape" mc:Ignorable="w14 w15 w16se wp14">
+<w:hdr xmlns:wpc="http://schemas.microsoft.com/office/word/2010/wordprocessingCanvas" xmlns:cx="http://schemas.microsoft.com/office/drawing/2014/chartex" xmlns:cx1="http://schemas.microsoft.com/office/drawing/2015/9/8/chartex" xmlns:cx2="http://schemas.microsoft.com/office/drawing/2015/10/21/chartex" xmlns:cx3="http://schemas.microsoft.com/office/drawing/2016/5/9/chartex" xmlns:cx4="http://schemas.microsoft.com/office/drawing/2016/5/10/chartex" xmlns:cx5="http://schemas.microsoft.com/office/drawing/2016/5/11/chartex" xmlns:cx6="http://schemas.microsoft.com/office/drawing/2016/5/12/chartex" xmlns:cx7="http://schemas.microsoft.com/office/drawing/2016/5/13/chartex" xmlns:cx8="http://schemas.microsoft.com/office/drawing/2016/5/14/chartex" xmlns:mc="http://schemas.openxmlformats.org/markup-compatibility/2006" xmlns:aink="http://schemas.microsoft.com/office/drawing/2016/ink" xmlns:am3d="http://schemas.microsoft.com/office/drawing/2017/model3d" xmlns:o="urn:schemas-microsoft-com:office:office" xmlns:oel="http://schemas.microsoft.com/office/2019/extlst" xmlns:r="http://schemas.openxmlformats.org/officeDocument/2006/relationships" xmlns:m="http://schemas.openxmlformats.org/officeDocument/2006/math" xmlns:v="urn:schemas-microsoft-com:vml" xmlns:wp14="http://schemas.microsoft.com/office/word/2010/wordprocessingDrawing" xmlns:wp="http://schemas.openxmlformats.org/drawingml/2006/wordprocessingDrawing" xmlns:w10="urn:schemas-microsoft-com:office:word" xmlns:w="http://schemas.openxmlformats.org/wordprocessingml/2006/main" xmlns:w14="http://schemas.microsoft.com/office/word/2010/wordml" xmlns:w15="http://schemas.microsoft.com/office/word/2012/wordml" xmlns:w16cex="http://schemas.microsoft.com/office/word/2018/wordml/cex" xmlns:w16cid="http://schemas.microsoft.com/office/word/2016/wordml/cid" xmlns:w16="http://schemas.microsoft.com/office/word/2018/wordml" xmlns:w16sdtdh="http://schemas.microsoft.com/office/word/2020/wordml/sdtdatahash" xmlns:w16se="http://schemas.microsoft.com/office/word/2015/wordml/symex" xmlns:wpg="http://schemas.microsoft.com/office/word/2010/wordprocessingGroup" xmlns:wpi="http://schemas.microsoft.com/office/word/2010/wordprocessingInk" xmlns:wne="http://schemas.microsoft.com/office/word/2006/wordml" xmlns:wps="http://schemas.microsoft.com/office/word/2010/wordprocessingShape" mc:Ignorable="w14 w15 w16se w16cid w16 w16cex w16sdtdh wp14">
   <w:p>
     <w:pPr>
       <w:pStyle w:val="Cabealho"/>
@@ -1043,7 +1218,7 @@
 </file>
 
 <file path=word/numbering.xml><?xml version="1.0" encoding="utf-8"?>
-<w:numbering xmlns:wpc="http://schemas.microsoft.com/office/word/2010/wordprocessingCanvas" xmlns:cx="http://schemas.microsoft.com/office/drawing/2014/chartex" xmlns:mc="http://schemas.openxmlformats.org/markup-compatibility/2006" xmlns:o="urn:schemas-microsoft-com:office:office" xmlns:r="http://schemas.openxmlformats.org/officeDocument/2006/relationships" xmlns:m="http://schemas.openxmlformats.org/officeDocument/2006/math" xmlns:v="urn:schemas-microsoft-com:vml" xmlns:wp14="http://schemas.microsoft.com/office/word/2010/wordprocessingDrawing" xmlns:wp="http://schemas.openxmlformats.org/drawingml/2006/wordprocessingDrawing" xmlns:w10="urn:schemas-microsoft-com:office:word" xmlns:w="http://schemas.openxmlformats.org/wordprocessingml/2006/main" xmlns:w14="http://schemas.microsoft.com/office/word/2010/wordml" xmlns:w15="http://schemas.microsoft.com/office/word/2012/wordml" xmlns:w16se="http://schemas.microsoft.com/office/word/2015/wordml/symex" xmlns:wpg="http://schemas.microsoft.com/office/word/2010/wordprocessingGroup" xmlns:wpi="http://schemas.microsoft.com/office/word/2010/wordprocessingInk" xmlns:wne="http://schemas.microsoft.com/office/word/2006/wordml" xmlns:wps="http://schemas.microsoft.com/office/word/2010/wordprocessingShape" mc:Ignorable="w14 w15 w16se wp14">
+<w:numbering xmlns:wpc="http://schemas.microsoft.com/office/word/2010/wordprocessingCanvas" xmlns:cx="http://schemas.microsoft.com/office/drawing/2014/chartex" xmlns:cx1="http://schemas.microsoft.com/office/drawing/2015/9/8/chartex" xmlns:cx2="http://schemas.microsoft.com/office/drawing/2015/10/21/chartex" xmlns:cx3="http://schemas.microsoft.com/office/drawing/2016/5/9/chartex" xmlns:cx4="http://schemas.microsoft.com/office/drawing/2016/5/10/chartex" xmlns:cx5="http://schemas.microsoft.com/office/drawing/2016/5/11/chartex" xmlns:cx6="http://schemas.microsoft.com/office/drawing/2016/5/12/chartex" xmlns:cx7="http://schemas.microsoft.com/office/drawing/2016/5/13/chartex" xmlns:cx8="http://schemas.microsoft.com/office/drawing/2016/5/14/chartex" xmlns:mc="http://schemas.openxmlformats.org/markup-compatibility/2006" xmlns:aink="http://schemas.microsoft.com/office/drawing/2016/ink" xmlns:am3d="http://schemas.microsoft.com/office/drawing/2017/model3d" xmlns:o="urn:schemas-microsoft-com:office:office" xmlns:oel="http://schemas.microsoft.com/office/2019/extlst" xmlns:r="http://schemas.openxmlformats.org/officeDocument/2006/relationships" xmlns:m="http://schemas.openxmlformats.org/officeDocument/2006/math" xmlns:v="urn:schemas-microsoft-com:vml" xmlns:wp14="http://schemas.microsoft.com/office/word/2010/wordprocessingDrawing" xmlns:wp="http://schemas.openxmlformats.org/drawingml/2006/wordprocessingDrawing" xmlns:w10="urn:schemas-microsoft-com:office:word" xmlns:w="http://schemas.openxmlformats.org/wordprocessingml/2006/main" xmlns:w14="http://schemas.microsoft.com/office/word/2010/wordml" xmlns:w15="http://schemas.microsoft.com/office/word/2012/wordml" xmlns:w16cex="http://schemas.microsoft.com/office/word/2018/wordml/cex" xmlns:w16cid="http://schemas.microsoft.com/office/word/2016/wordml/cid" xmlns:w16="http://schemas.microsoft.com/office/word/2018/wordml" xmlns:w16sdtdh="http://schemas.microsoft.com/office/word/2020/wordml/sdtdatahash" xmlns:w16se="http://schemas.microsoft.com/office/word/2015/wordml/symex" xmlns:wpg="http://schemas.microsoft.com/office/word/2010/wordprocessingGroup" xmlns:wpi="http://schemas.microsoft.com/office/word/2010/wordprocessingInk" xmlns:wne="http://schemas.microsoft.com/office/word/2006/wordml" xmlns:wps="http://schemas.microsoft.com/office/word/2010/wordprocessingShape" mc:Ignorable="w14 w15 w16se w16cid w16 w16cex w16sdtdh wp14">
   <w:abstractNum w:abstractNumId="0" w15:restartNumberingAfterBreak="0">
     <w:nsid w:val="00000001"/>
     <w:multiLevelType w:val="multilevel"/>
@@ -2458,40 +2633,40 @@
       </w:pPr>
     </w:lvl>
   </w:abstractNum>
-  <w:num w:numId="1">
+  <w:num w:numId="1" w16cid:durableId="2062485355">
     <w:abstractNumId w:val="9"/>
   </w:num>
-  <w:num w:numId="2">
+  <w:num w:numId="2" w16cid:durableId="554007958">
     <w:abstractNumId w:val="8"/>
   </w:num>
-  <w:num w:numId="3">
+  <w:num w:numId="3" w16cid:durableId="410657821">
     <w:abstractNumId w:val="7"/>
   </w:num>
-  <w:num w:numId="4">
+  <w:num w:numId="4" w16cid:durableId="714546970">
     <w:abstractNumId w:val="4"/>
   </w:num>
-  <w:num w:numId="5">
+  <w:num w:numId="5" w16cid:durableId="396977542">
     <w:abstractNumId w:val="3"/>
   </w:num>
-  <w:num w:numId="6">
+  <w:num w:numId="6" w16cid:durableId="553737440">
     <w:abstractNumId w:val="5"/>
   </w:num>
-  <w:num w:numId="7">
+  <w:num w:numId="7" w16cid:durableId="1481382758">
     <w:abstractNumId w:val="10"/>
   </w:num>
-  <w:num w:numId="8">
+  <w:num w:numId="8" w16cid:durableId="1682313466">
     <w:abstractNumId w:val="2"/>
   </w:num>
-  <w:num w:numId="9">
+  <w:num w:numId="9" w16cid:durableId="931354540">
     <w:abstractNumId w:val="11"/>
   </w:num>
-  <w:num w:numId="10">
+  <w:num w:numId="10" w16cid:durableId="618728464">
     <w:abstractNumId w:val="12"/>
   </w:num>
-  <w:num w:numId="11">
+  <w:num w:numId="11" w16cid:durableId="108595570">
     <w:abstractNumId w:val="9"/>
   </w:num>
-  <w:num w:numId="12">
+  <w:num w:numId="12" w16cid:durableId="1586375488">
     <w:abstractNumId w:val="6"/>
   </w:num>
   <w:numIdMacAtCleanup w:val="8"/>
@@ -2499,7 +2674,7 @@
 </file>
 
 <file path=word/styles.xml><?xml version="1.0" encoding="utf-8"?>
-<w:styles xmlns:mc="http://schemas.openxmlformats.org/markup-compatibility/2006" xmlns:r="http://schemas.openxmlformats.org/officeDocument/2006/relationships" xmlns:w="http://schemas.openxmlformats.org/wordprocessingml/2006/main" xmlns:w14="http://schemas.microsoft.com/office/word/2010/wordml" xmlns:w15="http://schemas.microsoft.com/office/word/2012/wordml" xmlns:w16se="http://schemas.microsoft.com/office/word/2015/wordml/symex" mc:Ignorable="w14 w15 w16se">
+<w:styles xmlns:mc="http://schemas.openxmlformats.org/markup-compatibility/2006" xmlns:r="http://schemas.openxmlformats.org/officeDocument/2006/relationships" xmlns:w="http://schemas.openxmlformats.org/wordprocessingml/2006/main" xmlns:w14="http://schemas.microsoft.com/office/word/2010/wordml" xmlns:w15="http://schemas.microsoft.com/office/word/2012/wordml" xmlns:w16cex="http://schemas.microsoft.com/office/word/2018/wordml/cex" xmlns:w16cid="http://schemas.microsoft.com/office/word/2016/wordml/cid" xmlns:w16="http://schemas.microsoft.com/office/word/2018/wordml" xmlns:w16sdtdh="http://schemas.microsoft.com/office/word/2020/wordml/sdtdatahash" xmlns:w16se="http://schemas.microsoft.com/office/word/2015/wordml/symex" mc:Ignorable="w14 w15 w16se w16cid w16 w16cex w16sdtdh">
   <w:docDefaults>
     <w:rPrDefault>
       <w:rPr>
@@ -2509,7 +2684,7 @@
     </w:rPrDefault>
     <w:pPrDefault/>
   </w:docDefaults>
-  <w:latentStyles w:defLockedState="0" w:defUIPriority="0" w:defSemiHidden="0" w:defUnhideWhenUsed="0" w:defQFormat="0" w:count="371">
+  <w:latentStyles w:defLockedState="0" w:defUIPriority="0" w:defSemiHidden="0" w:defUnhideWhenUsed="0" w:defQFormat="0" w:count="376">
     <w:lsdException w:name="Normal" w:qFormat="1"/>
     <w:lsdException w:name="heading 1" w:qFormat="1"/>
     <w:lsdException w:name="heading 2" w:qFormat="1"/>
@@ -2794,6 +2969,11 @@
     <w:lsdException w:name="List Table 5 Dark Accent 6" w:uiPriority="50"/>
     <w:lsdException w:name="List Table 6 Colorful Accent 6" w:uiPriority="51"/>
     <w:lsdException w:name="List Table 7 Colorful Accent 6" w:uiPriority="52"/>
+    <w:lsdException w:name="Mention" w:semiHidden="1" w:uiPriority="99" w:unhideWhenUsed="1"/>
+    <w:lsdException w:name="Smart Hyperlink" w:semiHidden="1" w:uiPriority="99" w:unhideWhenUsed="1"/>
+    <w:lsdException w:name="Hashtag" w:semiHidden="1" w:uiPriority="99" w:unhideWhenUsed="1"/>
+    <w:lsdException w:name="Unresolved Mention" w:semiHidden="1" w:uiPriority="99" w:unhideWhenUsed="1"/>
+    <w:lsdException w:name="Smart Link" w:semiHidden="1" w:uiPriority="99" w:unhideWhenUsed="1"/>
   </w:latentStyles>
   <w:style w:type="paragraph" w:default="1" w:styleId="Normal">
     <w:name w:val="Normal"/>
@@ -2812,6 +2992,7 @@
   <w:style w:type="paragraph" w:styleId="Ttulo1">
     <w:name w:val="heading 1"/>
     <w:basedOn w:val="Normal"/>
+    <w:link w:val="Ttulo1Char"/>
     <w:qFormat/>
     <w:pPr>
       <w:numPr>
@@ -3611,8 +3792,8 @@
       <w:lang w:eastAsia="en-US"/>
     </w:rPr>
   </w:style>
-  <w:style w:type="character" w:customStyle="1" w:styleId="UnresolvedMention">
-    <w:name w:val="Unresolved Mention"/>
+  <w:style w:type="character" w:customStyle="1" w:styleId="MenoPendente1">
+    <w:name w:val="Menção Pendente1"/>
     <w:basedOn w:val="Fontepargpadro"/>
     <w:uiPriority w:val="99"/>
     <w:semiHidden/>
@@ -3656,6 +3837,29 @@
       <w:sz w:val="22"/>
       <w:szCs w:val="22"/>
       <w:lang w:eastAsia="en-US"/>
+    </w:rPr>
+  </w:style>
+  <w:style w:type="character" w:customStyle="1" w:styleId="Ttulo1Char">
+    <w:name w:val="Título 1 Char"/>
+    <w:basedOn w:val="Fontepargpadro"/>
+    <w:link w:val="Ttulo1"/>
+    <w:rsid w:val="00C122A5"/>
+    <w:rPr>
+      <w:rFonts w:ascii="Arial Black" w:hAnsi="Arial Black"/>
+      <w:sz w:val="28"/>
+      <w:lang w:eastAsia="en-US"/>
+    </w:rPr>
+  </w:style>
+  <w:style w:type="character" w:styleId="MenoPendente">
+    <w:name w:val="Unresolved Mention"/>
+    <w:basedOn w:val="Fontepargpadro"/>
+    <w:uiPriority w:val="99"/>
+    <w:semiHidden/>
+    <w:unhideWhenUsed/>
+    <w:rsid w:val="00917AEE"/>
+    <w:rPr>
+      <w:color w:val="605E5C"/>
+      <w:shd w:val="clear" w:color="auto" w:fill="E1DFDD"/>
     </w:rPr>
   </w:style>
 </w:styles>

</xml_diff>